<commit_message>
Docs: Adding Images in Report
</commit_message>
<xml_diff>
--- a/docs/ENR210_Continuum Mechanics_report.docx
+++ b/docs/ENR210_Continuum Mechanics_report.docx
@@ -2484,6 +2484,127 @@
           <w:szCs w:val="24"/>
         </w:rPr>
       </w:pPr>
+      <w:r>
+        <w:rPr>
+          <w:noProof/>
+        </w:rPr>
+        <w:drawing>
+          <wp:inline distT="0" distB="0" distL="0" distR="0" wp14:anchorId="1C96A185" wp14:editId="213F96CC">
+            <wp:extent cx="2043119" cy="3009900"/>
+            <wp:effectExtent l="0" t="0" r="0" b="0"/>
+            <wp:docPr id="888994701" name="Picture 1"/>
+            <wp:cNvGraphicFramePr>
+              <a:graphicFrameLocks xmlns:a="http://schemas.openxmlformats.org/drawingml/2006/main" noChangeAspect="1"/>
+            </wp:cNvGraphicFramePr>
+            <a:graphic xmlns:a="http://schemas.openxmlformats.org/drawingml/2006/main">
+              <a:graphicData uri="http://schemas.openxmlformats.org/drawingml/2006/picture">
+                <pic:pic xmlns:pic="http://schemas.openxmlformats.org/drawingml/2006/picture">
+                  <pic:nvPicPr>
+                    <pic:cNvPr id="0" name="Picture 1"/>
+                    <pic:cNvPicPr>
+                      <a:picLocks noChangeAspect="1" noChangeArrowheads="1"/>
+                    </pic:cNvPicPr>
+                  </pic:nvPicPr>
+                  <pic:blipFill>
+                    <a:blip r:embed="rId5" cstate="print">
+                      <a:extLst>
+                        <a:ext uri="{28A0092B-C50C-407E-A947-70E740481C1C}">
+                          <a14:useLocalDpi xmlns:a14="http://schemas.microsoft.com/office/drawing/2010/main" val="0"/>
+                        </a:ext>
+                      </a:extLst>
+                    </a:blip>
+                    <a:srcRect/>
+                    <a:stretch>
+                      <a:fillRect/>
+                    </a:stretch>
+                  </pic:blipFill>
+                  <pic:spPr bwMode="auto">
+                    <a:xfrm>
+                      <a:off x="0" y="0"/>
+                      <a:ext cx="2059422" cy="3033917"/>
+                    </a:xfrm>
+                    <a:prstGeom prst="rect">
+                      <a:avLst/>
+                    </a:prstGeom>
+                    <a:noFill/>
+                    <a:ln>
+                      <a:noFill/>
+                    </a:ln>
+                  </pic:spPr>
+                </pic:pic>
+              </a:graphicData>
+            </a:graphic>
+          </wp:inline>
+        </w:drawing>
+      </w:r>
+      <w:r>
+        <w:t xml:space="preserve"> </w:t>
+      </w:r>
+      <w:r>
+        <w:rPr>
+          <w:noProof/>
+        </w:rPr>
+        <w:drawing>
+          <wp:inline distT="0" distB="0" distL="0" distR="0" wp14:anchorId="237FFD18" wp14:editId="73871BBA">
+            <wp:extent cx="2063115" cy="3039357"/>
+            <wp:effectExtent l="0" t="0" r="0" b="8890"/>
+            <wp:docPr id="1630489983" name="Picture 2"/>
+            <wp:cNvGraphicFramePr>
+              <a:graphicFrameLocks xmlns:a="http://schemas.openxmlformats.org/drawingml/2006/main" noChangeAspect="1"/>
+            </wp:cNvGraphicFramePr>
+            <a:graphic xmlns:a="http://schemas.openxmlformats.org/drawingml/2006/main">
+              <a:graphicData uri="http://schemas.openxmlformats.org/drawingml/2006/picture">
+                <pic:pic xmlns:pic="http://schemas.openxmlformats.org/drawingml/2006/picture">
+                  <pic:nvPicPr>
+                    <pic:cNvPr id="0" name="Picture 3"/>
+                    <pic:cNvPicPr>
+                      <a:picLocks noChangeAspect="1" noChangeArrowheads="1"/>
+                    </pic:cNvPicPr>
+                  </pic:nvPicPr>
+                  <pic:blipFill>
+                    <a:blip r:embed="rId6" cstate="print">
+                      <a:extLst>
+                        <a:ext uri="{28A0092B-C50C-407E-A947-70E740481C1C}">
+                          <a14:useLocalDpi xmlns:a14="http://schemas.microsoft.com/office/drawing/2010/main" val="0"/>
+                        </a:ext>
+                      </a:extLst>
+                    </a:blip>
+                    <a:srcRect/>
+                    <a:stretch>
+                      <a:fillRect/>
+                    </a:stretch>
+                  </pic:blipFill>
+                  <pic:spPr bwMode="auto">
+                    <a:xfrm>
+                      <a:off x="0" y="0"/>
+                      <a:ext cx="2074353" cy="3055912"/>
+                    </a:xfrm>
+                    <a:prstGeom prst="rect">
+                      <a:avLst/>
+                    </a:prstGeom>
+                    <a:noFill/>
+                    <a:ln>
+                      <a:noFill/>
+                    </a:ln>
+                  </pic:spPr>
+                </pic:pic>
+              </a:graphicData>
+            </a:graphic>
+          </wp:inline>
+        </w:drawing>
+      </w:r>
+    </w:p>
+    <w:p>
+      <w:pPr>
+        <w:pStyle w:val="ListParagraph"/>
+        <w:ind w:left="1440"/>
+        <w:jc w:val="both"/>
+        <w:rPr>
+          <w:rFonts w:ascii="Times New Roman" w:hAnsi="Times New Roman" w:cs="Times New Roman"/>
+          <w:sz w:val="24"/>
+          <w:szCs w:val="24"/>
+        </w:rPr>
+      </w:pPr>
     </w:p>
     <w:p>
       <w:pPr>
@@ -2564,6 +2685,60 @@
           <w:szCs w:val="24"/>
         </w:rPr>
       </w:pPr>
+      <w:r>
+        <w:rPr>
+          <w:rFonts w:ascii="Times New Roman" w:hAnsi="Times New Roman" w:cs="Times New Roman"/>
+          <w:sz w:val="24"/>
+          <w:szCs w:val="24"/>
+        </w:rPr>
+        <w:drawing>
+          <wp:inline distT="0" distB="0" distL="0" distR="0" wp14:anchorId="465D09B5" wp14:editId="6F93663A">
+            <wp:extent cx="2887980" cy="3299131"/>
+            <wp:effectExtent l="0" t="0" r="7620" b="0"/>
+            <wp:docPr id="263787004" name="Picture 1"/>
+            <wp:cNvGraphicFramePr>
+              <a:graphicFrameLocks xmlns:a="http://schemas.openxmlformats.org/drawingml/2006/main" noChangeAspect="1"/>
+            </wp:cNvGraphicFramePr>
+            <a:graphic xmlns:a="http://schemas.openxmlformats.org/drawingml/2006/main">
+              <a:graphicData uri="http://schemas.openxmlformats.org/drawingml/2006/picture">
+                <pic:pic xmlns:pic="http://schemas.openxmlformats.org/drawingml/2006/picture">
+                  <pic:nvPicPr>
+                    <pic:cNvPr id="263787004" name=""/>
+                    <pic:cNvPicPr/>
+                  </pic:nvPicPr>
+                  <pic:blipFill>
+                    <a:blip r:embed="rId7"/>
+                    <a:stretch>
+                      <a:fillRect/>
+                    </a:stretch>
+                  </pic:blipFill>
+                  <pic:spPr>
+                    <a:xfrm>
+                      <a:off x="0" y="0"/>
+                      <a:ext cx="2896121" cy="3308431"/>
+                    </a:xfrm>
+                    <a:prstGeom prst="rect">
+                      <a:avLst/>
+                    </a:prstGeom>
+                  </pic:spPr>
+                </pic:pic>
+              </a:graphicData>
+            </a:graphic>
+          </wp:inline>
+        </w:drawing>
+      </w:r>
+    </w:p>
+    <w:p>
+      <w:pPr>
+        <w:pStyle w:val="ListParagraph"/>
+        <w:ind w:left="1080"/>
+        <w:jc w:val="both"/>
+        <w:rPr>
+          <w:rFonts w:ascii="Times New Roman" w:hAnsi="Times New Roman" w:cs="Times New Roman"/>
+          <w:sz w:val="24"/>
+          <w:szCs w:val="24"/>
+        </w:rPr>
+      </w:pPr>
     </w:p>
     <w:p>
       <w:pPr>
@@ -2630,6 +2805,7 @@
           <w:sz w:val="24"/>
           <w:szCs w:val="24"/>
         </w:rPr>
+        <w:lastRenderedPageBreak/>
         <w:t>Calculation of strain based on change of distance between marker points indicated that strain increased with inflation and reduced with deflation.</w:t>
       </w:r>
     </w:p>
@@ -2671,7 +2847,7 @@
         <w:ind w:left="1080"/>
         <w:jc w:val="both"/>
         <w:rPr>
-          <w:rFonts w:ascii="Times New Roman" w:hAnsi="Times New Roman" w:cs="Times New Roman"/>
+          <w:rFonts w:ascii="Times New Roman" w:eastAsiaTheme="minorEastAsia" w:hAnsi="Times New Roman" w:cs="Times New Roman"/>
           <w:sz w:val="24"/>
           <w:szCs w:val="24"/>
         </w:rPr>
@@ -2686,7 +2862,21 @@
             </w:rPr>
             <m:t>P↑⇒σ↑⇒ε↑</m:t>
           </m:r>
+        </m:oMath>
+      </m:oMathPara>
+    </w:p>
+    <w:p>
+      <w:pPr>
+        <w:pStyle w:val="ListParagraph"/>
+        <w:ind w:left="1080"/>
+        <w:jc w:val="both"/>
+      </w:pPr>
+      <m:oMathPara>
+        <m:oMath>
           <m:r>
+            <m:rPr>
+              <m:sty m:val="p"/>
+            </m:rPr>
             <w:rPr>
               <w:rFonts w:ascii="Times New Roman" w:hAnsi="Times New Roman" w:cs="Times New Roman"/>
               <w:sz w:val="24"/>
@@ -2696,6 +2886,194 @@
           </m:r>
         </m:oMath>
       </m:oMathPara>
+      <w:r>
+        <w:drawing>
+          <wp:inline distT="0" distB="0" distL="0" distR="0" wp14:anchorId="44B360E4" wp14:editId="11B54E3C">
+            <wp:extent cx="3401720" cy="2125980"/>
+            <wp:effectExtent l="0" t="0" r="8255" b="7620"/>
+            <wp:docPr id="674653941" name="Picture 4"/>
+            <wp:cNvGraphicFramePr>
+              <a:graphicFrameLocks xmlns:a="http://schemas.openxmlformats.org/drawingml/2006/main" noChangeAspect="1"/>
+            </wp:cNvGraphicFramePr>
+            <a:graphic xmlns:a="http://schemas.openxmlformats.org/drawingml/2006/main">
+              <a:graphicData uri="http://schemas.openxmlformats.org/drawingml/2006/picture">
+                <pic:pic xmlns:pic="http://schemas.openxmlformats.org/drawingml/2006/picture">
+                  <pic:nvPicPr>
+                    <pic:cNvPr id="0" name="Picture 10"/>
+                    <pic:cNvPicPr>
+                      <a:picLocks noChangeAspect="1" noChangeArrowheads="1"/>
+                    </pic:cNvPicPr>
+                  </pic:nvPicPr>
+                  <pic:blipFill>
+                    <a:blip r:embed="rId8" cstate="print">
+                      <a:extLst>
+                        <a:ext uri="{28A0092B-C50C-407E-A947-70E740481C1C}">
+                          <a14:useLocalDpi xmlns:a14="http://schemas.microsoft.com/office/drawing/2010/main" val="0"/>
+                        </a:ext>
+                      </a:extLst>
+                    </a:blip>
+                    <a:srcRect/>
+                    <a:stretch>
+                      <a:fillRect/>
+                    </a:stretch>
+                  </pic:blipFill>
+                  <pic:spPr bwMode="auto">
+                    <a:xfrm>
+                      <a:off x="0" y="0"/>
+                      <a:ext cx="3420642" cy="2137806"/>
+                    </a:xfrm>
+                    <a:prstGeom prst="rect">
+                      <a:avLst/>
+                    </a:prstGeom>
+                    <a:noFill/>
+                    <a:ln>
+                      <a:noFill/>
+                    </a:ln>
+                  </pic:spPr>
+                </pic:pic>
+              </a:graphicData>
+            </a:graphic>
+          </wp:inline>
+        </w:drawing>
+      </w:r>
+    </w:p>
+    <w:p>
+      <w:pPr>
+        <w:pStyle w:val="ListParagraph"/>
+        <w:ind w:left="1080"/>
+        <w:rPr>
+          <w:b/>
+          <w:bCs/>
+          <w:sz w:val="28"/>
+          <w:szCs w:val="28"/>
+        </w:rPr>
+      </w:pPr>
+      <w:r>
+        <w:rPr>
+          <w:b/>
+          <w:bCs/>
+        </w:rPr>
+        <w:t xml:space="preserve">                                         </w:t>
+      </w:r>
+      <w:r>
+        <w:rPr>
+          <w:b/>
+          <w:bCs/>
+          <w:sz w:val="28"/>
+          <w:szCs w:val="28"/>
+        </w:rPr>
+        <w:t xml:space="preserve"> Inflation</w:t>
+      </w:r>
+    </w:p>
+    <w:p>
+      <w:pPr>
+        <w:pStyle w:val="ListParagraph"/>
+        <w:ind w:left="1080"/>
+        <w:jc w:val="both"/>
+      </w:pPr>
+      <w:r>
+        <w:drawing>
+          <wp:inline distT="0" distB="0" distL="0" distR="0" wp14:anchorId="5C3E3D52" wp14:editId="2C2B3C4E">
+            <wp:extent cx="3718725" cy="2324100"/>
+            <wp:effectExtent l="0" t="0" r="0" b="0"/>
+            <wp:docPr id="794175887" name="Picture 6"/>
+            <wp:cNvGraphicFramePr>
+              <a:graphicFrameLocks xmlns:a="http://schemas.openxmlformats.org/drawingml/2006/main" noChangeAspect="1"/>
+            </wp:cNvGraphicFramePr>
+            <a:graphic xmlns:a="http://schemas.openxmlformats.org/drawingml/2006/main">
+              <a:graphicData uri="http://schemas.openxmlformats.org/drawingml/2006/picture">
+                <pic:pic xmlns:pic="http://schemas.openxmlformats.org/drawingml/2006/picture">
+                  <pic:nvPicPr>
+                    <pic:cNvPr id="0" name="Picture 17"/>
+                    <pic:cNvPicPr>
+                      <a:picLocks noChangeAspect="1" noChangeArrowheads="1"/>
+                    </pic:cNvPicPr>
+                  </pic:nvPicPr>
+                  <pic:blipFill>
+                    <a:blip r:embed="rId9" cstate="print">
+                      <a:extLst>
+                        <a:ext uri="{28A0092B-C50C-407E-A947-70E740481C1C}">
+                          <a14:useLocalDpi xmlns:a14="http://schemas.microsoft.com/office/drawing/2010/main" val="0"/>
+                        </a:ext>
+                      </a:extLst>
+                    </a:blip>
+                    <a:srcRect/>
+                    <a:stretch>
+                      <a:fillRect/>
+                    </a:stretch>
+                  </pic:blipFill>
+                  <pic:spPr bwMode="auto">
+                    <a:xfrm>
+                      <a:off x="0" y="0"/>
+                      <a:ext cx="3724054" cy="2327431"/>
+                    </a:xfrm>
+                    <a:prstGeom prst="rect">
+                      <a:avLst/>
+                    </a:prstGeom>
+                    <a:noFill/>
+                    <a:ln>
+                      <a:noFill/>
+                    </a:ln>
+                  </pic:spPr>
+                </pic:pic>
+              </a:graphicData>
+            </a:graphic>
+          </wp:inline>
+        </w:drawing>
+      </w:r>
+      <w:r>
+        <w:t xml:space="preserve"> </w:t>
+      </w:r>
+    </w:p>
+    <w:p>
+      <w:pPr>
+        <w:pStyle w:val="ListParagraph"/>
+        <w:ind w:left="1080"/>
+        <w:jc w:val="both"/>
+        <w:rPr>
+          <w:b/>
+          <w:bCs/>
+          <w:sz w:val="28"/>
+          <w:szCs w:val="28"/>
+        </w:rPr>
+      </w:pPr>
+      <w:r>
+        <w:rPr>
+          <w:b/>
+          <w:bCs/>
+          <w:sz w:val="28"/>
+          <w:szCs w:val="28"/>
+        </w:rPr>
+        <w:t xml:space="preserve">                                  </w:t>
+      </w:r>
+      <w:r>
+        <w:rPr>
+          <w:b/>
+          <w:bCs/>
+          <w:sz w:val="28"/>
+          <w:szCs w:val="28"/>
+        </w:rPr>
+        <w:t>Deflation</w:t>
+      </w:r>
+    </w:p>
+    <w:p>
+      <w:pPr>
+        <w:pStyle w:val="ListParagraph"/>
+        <w:ind w:left="1080"/>
+        <w:jc w:val="both"/>
+      </w:pPr>
+    </w:p>
+    <w:p>
+      <w:pPr>
+        <w:pStyle w:val="ListParagraph"/>
+        <w:ind w:left="1080"/>
+        <w:jc w:val="both"/>
+        <w:rPr>
+          <w:rFonts w:ascii="Times New Roman" w:hAnsi="Times New Roman" w:cs="Times New Roman"/>
+          <w:sz w:val="24"/>
+          <w:szCs w:val="24"/>
+        </w:rPr>
+      </w:pPr>
     </w:p>
     <w:p>
       <w:pPr>
@@ -2740,6 +3118,26 @@
           <w:sz w:val="24"/>
           <w:szCs w:val="24"/>
         </w:rPr>
+        <w:t xml:space="preserve"> </w:t>
+      </w:r>
+      <w:r>
+        <w:rPr>
+          <w:rFonts w:ascii="Times New Roman" w:hAnsi="Times New Roman" w:cs="Times New Roman"/>
+          <w:b/>
+          <w:bCs/>
+          <w:sz w:val="24"/>
+          <w:szCs w:val="24"/>
+        </w:rPr>
+        <w:t>Stress and Force Estimation</w:t>
+      </w:r>
+      <w:r>
+        <w:rPr>
+          <w:rFonts w:ascii="Times New Roman" w:hAnsi="Times New Roman" w:cs="Times New Roman"/>
+          <w:b/>
+          <w:bCs/>
+          <w:sz w:val="24"/>
+          <w:szCs w:val="24"/>
+        </w:rPr>
         <w:t>:</w:t>
       </w:r>
     </w:p>
@@ -2920,23 +3318,137 @@
       <w:pPr>
         <w:pStyle w:val="ListParagraph"/>
         <w:numPr>
-          <w:ilvl w:val="3"/>
+          <w:ilvl w:val="0"/>
+          <w:numId w:val="12"/>
+        </w:numPr>
+        <w:jc w:val="both"/>
+        <w:rPr>
+          <w:rFonts w:ascii="Times New Roman" w:hAnsi="Times New Roman" w:cs="Times New Roman"/>
+          <w:sz w:val="24"/>
+          <w:szCs w:val="24"/>
+        </w:rPr>
+      </w:pPr>
+      <w:r>
+        <w:rPr>
+          <w:rFonts w:ascii="Times New Roman" w:hAnsi="Times New Roman" w:cs="Times New Roman"/>
+          <w:sz w:val="24"/>
+          <w:szCs w:val="24"/>
+        </w:rPr>
+        <w:t>Gesture recognition using skin deformation</w:t>
+      </w:r>
+    </w:p>
+    <w:p>
+      <w:pPr>
+        <w:pStyle w:val="ListParagraph"/>
+        <w:numPr>
+          <w:ilvl w:val="0"/>
+          <w:numId w:val="12"/>
+        </w:numPr>
+        <w:jc w:val="both"/>
+        <w:rPr>
+          <w:rFonts w:ascii="Times New Roman" w:hAnsi="Times New Roman" w:cs="Times New Roman"/>
+          <w:sz w:val="24"/>
+          <w:szCs w:val="24"/>
+        </w:rPr>
+      </w:pPr>
+      <w:r>
+        <w:rPr>
+          <w:rFonts w:ascii="Times New Roman" w:hAnsi="Times New Roman" w:cs="Times New Roman"/>
+          <w:sz w:val="24"/>
+          <w:szCs w:val="24"/>
+        </w:rPr>
+        <w:lastRenderedPageBreak/>
+        <w:t>Wearable sensor-free strain measurement</w:t>
+      </w:r>
+    </w:p>
+    <w:p>
+      <w:pPr>
+        <w:pStyle w:val="ListParagraph"/>
+        <w:numPr>
+          <w:ilvl w:val="0"/>
+          <w:numId w:val="12"/>
+        </w:numPr>
+        <w:jc w:val="both"/>
+        <w:rPr>
+          <w:rFonts w:ascii="Times New Roman" w:hAnsi="Times New Roman" w:cs="Times New Roman"/>
+          <w:b/>
+          <w:bCs/>
+        </w:rPr>
+      </w:pPr>
+      <w:r>
+        <w:rPr>
+          <w:rFonts w:ascii="Times New Roman" w:hAnsi="Times New Roman" w:cs="Times New Roman"/>
+          <w:sz w:val="24"/>
+          <w:szCs w:val="24"/>
+        </w:rPr>
+        <w:t>soft robotics deformation monitoring</w:t>
+      </w:r>
+    </w:p>
+    <w:p>
+      <w:pPr>
+        <w:pStyle w:val="ListParagraph"/>
+        <w:ind w:left="1440"/>
+        <w:jc w:val="both"/>
+        <w:rPr>
+          <w:rFonts w:ascii="Times New Roman" w:hAnsi="Times New Roman" w:cs="Times New Roman"/>
+          <w:b/>
+          <w:bCs/>
+        </w:rPr>
+      </w:pPr>
+    </w:p>
+    <w:p>
+      <w:pPr>
+        <w:pStyle w:val="ListParagraph"/>
+        <w:numPr>
+          <w:ilvl w:val="2"/>
           <w:numId w:val="13"/>
         </w:numPr>
         <w:jc w:val="both"/>
         <w:rPr>
           <w:rFonts w:ascii="Times New Roman" w:hAnsi="Times New Roman" w:cs="Times New Roman"/>
-          <w:sz w:val="24"/>
-          <w:szCs w:val="24"/>
-        </w:rPr>
-      </w:pPr>
-      <w:r>
-        <w:rPr>
-          <w:rFonts w:ascii="Times New Roman" w:hAnsi="Times New Roman" w:cs="Times New Roman"/>
-          <w:sz w:val="24"/>
-          <w:szCs w:val="24"/>
-        </w:rPr>
-        <w:t>Gesture recognition using skin deformation</w:t>
+          <w:b/>
+          <w:bCs/>
+        </w:rPr>
+      </w:pPr>
+      <w:r>
+        <w:rPr>
+          <w:rFonts w:ascii="Times New Roman" w:hAnsi="Times New Roman" w:cs="Times New Roman"/>
+          <w:b/>
+          <w:bCs/>
+          <w:sz w:val="24"/>
+          <w:szCs w:val="24"/>
+        </w:rPr>
+        <w:t>Continuum Mechanics</w:t>
+      </w:r>
+      <w:r>
+        <w:rPr>
+          <w:rFonts w:ascii="Times New Roman" w:hAnsi="Times New Roman" w:cs="Times New Roman"/>
+          <w:b/>
+          <w:bCs/>
+          <w:sz w:val="24"/>
+          <w:szCs w:val="24"/>
+        </w:rPr>
+        <w:t xml:space="preserve"> </w:t>
+      </w:r>
+      <w:r>
+        <w:rPr>
+          <w:rFonts w:ascii="Times New Roman" w:hAnsi="Times New Roman" w:cs="Times New Roman"/>
+          <w:b/>
+          <w:bCs/>
+          <w:sz w:val="24"/>
+          <w:szCs w:val="24"/>
+        </w:rPr>
+        <w:t>Stress and Force Estimation</w:t>
+      </w:r>
+      <w:r>
+        <w:rPr>
+          <w:rFonts w:ascii="Times New Roman" w:hAnsi="Times New Roman" w:cs="Times New Roman"/>
+          <w:b/>
+          <w:bCs/>
+          <w:sz w:val="24"/>
+          <w:szCs w:val="24"/>
+        </w:rPr>
+        <w:t>:</w:t>
       </w:r>
     </w:p>
     <w:p>
@@ -2949,40 +3461,272 @@
         <w:jc w:val="both"/>
         <w:rPr>
           <w:rFonts w:ascii="Times New Roman" w:hAnsi="Times New Roman" w:cs="Times New Roman"/>
-          <w:sz w:val="24"/>
-          <w:szCs w:val="24"/>
-        </w:rPr>
-      </w:pPr>
-      <w:r>
-        <w:rPr>
-          <w:rFonts w:ascii="Times New Roman" w:hAnsi="Times New Roman" w:cs="Times New Roman"/>
-          <w:sz w:val="24"/>
-          <w:szCs w:val="24"/>
-        </w:rPr>
-        <w:t>Wearable sensor-free strain measurement</w:t>
-      </w:r>
-    </w:p>
-    <w:p>
-      <w:pPr>
-        <w:pStyle w:val="ListParagraph"/>
+          <w:b/>
+          <w:bCs/>
+          <w:sz w:val="24"/>
+          <w:szCs w:val="24"/>
+        </w:rPr>
+      </w:pPr>
+      <w:r>
+        <w:rPr>
+          <w:rFonts w:ascii="Times New Roman" w:hAnsi="Times New Roman" w:cs="Times New Roman"/>
+          <w:b/>
+          <w:bCs/>
+          <w:sz w:val="24"/>
+          <w:szCs w:val="24"/>
+        </w:rPr>
+        <w:t xml:space="preserve">Inflation: </w:t>
+      </w:r>
+    </w:p>
+    <w:p>
+      <w:pPr>
+        <w:pStyle w:val="NormalWeb"/>
+        <w:ind w:left="360"/>
+        <w:rPr>
+          <w:b/>
+          <w:bCs/>
+        </w:rPr>
+      </w:pPr>
+      <w:r>
+        <w:rPr>
+          <w:noProof/>
+        </w:rPr>
+        <w:drawing>
+          <wp:inline distT="0" distB="0" distL="0" distR="0" wp14:anchorId="1875E695" wp14:editId="6C4384D7">
+            <wp:extent cx="2709796" cy="1693547"/>
+            <wp:effectExtent l="0" t="0" r="0" b="1905"/>
+            <wp:docPr id="892819401" name="Picture 7"/>
+            <wp:cNvGraphicFramePr>
+              <a:graphicFrameLocks xmlns:a="http://schemas.openxmlformats.org/drawingml/2006/main" noChangeAspect="1"/>
+            </wp:cNvGraphicFramePr>
+            <a:graphic xmlns:a="http://schemas.openxmlformats.org/drawingml/2006/main">
+              <a:graphicData uri="http://schemas.openxmlformats.org/drawingml/2006/picture">
+                <pic:pic xmlns:pic="http://schemas.openxmlformats.org/drawingml/2006/picture">
+                  <pic:nvPicPr>
+                    <pic:cNvPr id="0" name="Picture 19"/>
+                    <pic:cNvPicPr>
+                      <a:picLocks noChangeAspect="1" noChangeArrowheads="1"/>
+                    </pic:cNvPicPr>
+                  </pic:nvPicPr>
+                  <pic:blipFill>
+                    <a:blip r:embed="rId10" cstate="print">
+                      <a:extLst>
+                        <a:ext uri="{28A0092B-C50C-407E-A947-70E740481C1C}">
+                          <a14:useLocalDpi xmlns:a14="http://schemas.microsoft.com/office/drawing/2010/main" val="0"/>
+                        </a:ext>
+                      </a:extLst>
+                    </a:blip>
+                    <a:srcRect/>
+                    <a:stretch>
+                      <a:fillRect/>
+                    </a:stretch>
+                  </pic:blipFill>
+                  <pic:spPr bwMode="auto">
+                    <a:xfrm>
+                      <a:off x="0" y="0"/>
+                      <a:ext cx="2752011" cy="1719930"/>
+                    </a:xfrm>
+                    <a:prstGeom prst="rect">
+                      <a:avLst/>
+                    </a:prstGeom>
+                    <a:noFill/>
+                    <a:ln>
+                      <a:noFill/>
+                    </a:ln>
+                  </pic:spPr>
+                </pic:pic>
+              </a:graphicData>
+            </a:graphic>
+          </wp:inline>
+        </w:drawing>
+      </w:r>
+      <w:r>
+        <w:drawing>
+          <wp:inline distT="0" distB="0" distL="0" distR="0" wp14:anchorId="5CE74B23" wp14:editId="057B74FB">
+            <wp:extent cx="2682358" cy="1676400"/>
+            <wp:effectExtent l="0" t="0" r="3810" b="0"/>
+            <wp:docPr id="1430835420" name="Picture 9"/>
+            <wp:cNvGraphicFramePr>
+              <a:graphicFrameLocks xmlns:a="http://schemas.openxmlformats.org/drawingml/2006/main" noChangeAspect="1"/>
+            </wp:cNvGraphicFramePr>
+            <a:graphic xmlns:a="http://schemas.openxmlformats.org/drawingml/2006/main">
+              <a:graphicData uri="http://schemas.openxmlformats.org/drawingml/2006/picture">
+                <pic:pic xmlns:pic="http://schemas.openxmlformats.org/drawingml/2006/picture">
+                  <pic:nvPicPr>
+                    <pic:cNvPr id="0" name="Picture 26"/>
+                    <pic:cNvPicPr>
+                      <a:picLocks noChangeAspect="1" noChangeArrowheads="1"/>
+                    </pic:cNvPicPr>
+                  </pic:nvPicPr>
+                  <pic:blipFill>
+                    <a:blip r:embed="rId11" cstate="print">
+                      <a:extLst>
+                        <a:ext uri="{28A0092B-C50C-407E-A947-70E740481C1C}">
+                          <a14:useLocalDpi xmlns:a14="http://schemas.microsoft.com/office/drawing/2010/main" val="0"/>
+                        </a:ext>
+                      </a:extLst>
+                    </a:blip>
+                    <a:srcRect/>
+                    <a:stretch>
+                      <a:fillRect/>
+                    </a:stretch>
+                  </pic:blipFill>
+                  <pic:spPr bwMode="auto">
+                    <a:xfrm>
+                      <a:off x="0" y="0"/>
+                      <a:ext cx="2707499" cy="1692113"/>
+                    </a:xfrm>
+                    <a:prstGeom prst="rect">
+                      <a:avLst/>
+                    </a:prstGeom>
+                    <a:noFill/>
+                    <a:ln>
+                      <a:noFill/>
+                    </a:ln>
+                  </pic:spPr>
+                </pic:pic>
+              </a:graphicData>
+            </a:graphic>
+          </wp:inline>
+        </w:drawing>
+      </w:r>
+    </w:p>
+    <w:p>
+      <w:pPr>
+        <w:pStyle w:val="NormalWeb"/>
+      </w:pPr>
+    </w:p>
+    <w:p>
+      <w:pPr>
+        <w:pStyle w:val="NormalWeb"/>
+      </w:pPr>
+    </w:p>
+    <w:p>
+      <w:pPr>
+        <w:pStyle w:val="NormalWeb"/>
         <w:numPr>
-          <w:ilvl w:val="3"/>
-          <w:numId w:val="13"/>
+          <w:ilvl w:val="0"/>
+          <w:numId w:val="15"/>
         </w:numPr>
-        <w:jc w:val="both"/>
-        <w:rPr>
-          <w:rFonts w:ascii="Times New Roman" w:hAnsi="Times New Roman" w:cs="Times New Roman"/>
-          <w:sz w:val="24"/>
-          <w:szCs w:val="24"/>
-        </w:rPr>
-      </w:pPr>
-      <w:r>
-        <w:rPr>
-          <w:rFonts w:ascii="Times New Roman" w:hAnsi="Times New Roman" w:cs="Times New Roman"/>
-          <w:sz w:val="24"/>
-          <w:szCs w:val="24"/>
-        </w:rPr>
-        <w:t>soft robotics deformation monitoring</w:t>
+      </w:pPr>
+      <w:r>
+        <w:rPr>
+          <w:b/>
+          <w:bCs/>
+        </w:rPr>
+        <w:t>Deflation:</w:t>
+      </w:r>
+    </w:p>
+    <w:p>
+      <w:pPr>
+        <w:pStyle w:val="NormalWeb"/>
+        <w:ind w:left="1080"/>
+      </w:pPr>
+      <w:r>
+        <w:rPr>
+          <w:noProof/>
+        </w:rPr>
+        <w:drawing>
+          <wp:inline distT="0" distB="0" distL="0" distR="0" wp14:anchorId="1F661ED0" wp14:editId="2EC98EE3">
+            <wp:extent cx="3649980" cy="2281135"/>
+            <wp:effectExtent l="0" t="0" r="7620" b="5080"/>
+            <wp:docPr id="110269864" name="Picture 10"/>
+            <wp:cNvGraphicFramePr>
+              <a:graphicFrameLocks xmlns:a="http://schemas.openxmlformats.org/drawingml/2006/main" noChangeAspect="1"/>
+            </wp:cNvGraphicFramePr>
+            <a:graphic xmlns:a="http://schemas.openxmlformats.org/drawingml/2006/main">
+              <a:graphicData uri="http://schemas.openxmlformats.org/drawingml/2006/picture">
+                <pic:pic xmlns:pic="http://schemas.openxmlformats.org/drawingml/2006/picture">
+                  <pic:nvPicPr>
+                    <pic:cNvPr id="0" name="Picture 28"/>
+                    <pic:cNvPicPr>
+                      <a:picLocks noChangeAspect="1" noChangeArrowheads="1"/>
+                    </pic:cNvPicPr>
+                  </pic:nvPicPr>
+                  <pic:blipFill>
+                    <a:blip r:embed="rId12" cstate="print">
+                      <a:extLst>
+                        <a:ext uri="{28A0092B-C50C-407E-A947-70E740481C1C}">
+                          <a14:useLocalDpi xmlns:a14="http://schemas.microsoft.com/office/drawing/2010/main" val="0"/>
+                        </a:ext>
+                      </a:extLst>
+                    </a:blip>
+                    <a:srcRect/>
+                    <a:stretch>
+                      <a:fillRect/>
+                    </a:stretch>
+                  </pic:blipFill>
+                  <pic:spPr bwMode="auto">
+                    <a:xfrm>
+                      <a:off x="0" y="0"/>
+                      <a:ext cx="3680029" cy="2299915"/>
+                    </a:xfrm>
+                    <a:prstGeom prst="rect">
+                      <a:avLst/>
+                    </a:prstGeom>
+                    <a:noFill/>
+                    <a:ln>
+                      <a:noFill/>
+                    </a:ln>
+                  </pic:spPr>
+                </pic:pic>
+              </a:graphicData>
+            </a:graphic>
+          </wp:inline>
+        </w:drawing>
+      </w:r>
+      <w:r>
+        <w:t xml:space="preserve"> </w:t>
+      </w:r>
+      <w:r>
+        <w:drawing>
+          <wp:inline distT="0" distB="0" distL="0" distR="0" wp14:anchorId="2D03AB86" wp14:editId="04C5AEA4">
+            <wp:extent cx="3657600" cy="2285900"/>
+            <wp:effectExtent l="0" t="0" r="0" b="635"/>
+            <wp:docPr id="653767925" name="Picture 12"/>
+            <wp:cNvGraphicFramePr>
+              <a:graphicFrameLocks xmlns:a="http://schemas.openxmlformats.org/drawingml/2006/main" noChangeAspect="1"/>
+            </wp:cNvGraphicFramePr>
+            <a:graphic xmlns:a="http://schemas.openxmlformats.org/drawingml/2006/main">
+              <a:graphicData uri="http://schemas.openxmlformats.org/drawingml/2006/picture">
+                <pic:pic xmlns:pic="http://schemas.openxmlformats.org/drawingml/2006/picture">
+                  <pic:nvPicPr>
+                    <pic:cNvPr id="0" name="Picture 35"/>
+                    <pic:cNvPicPr>
+                      <a:picLocks noChangeAspect="1" noChangeArrowheads="1"/>
+                    </pic:cNvPicPr>
+                  </pic:nvPicPr>
+                  <pic:blipFill>
+                    <a:blip r:embed="rId13" cstate="print">
+                      <a:extLst>
+                        <a:ext uri="{28A0092B-C50C-407E-A947-70E740481C1C}">
+                          <a14:useLocalDpi xmlns:a14="http://schemas.microsoft.com/office/drawing/2010/main" val="0"/>
+                        </a:ext>
+                      </a:extLst>
+                    </a:blip>
+                    <a:srcRect/>
+                    <a:stretch>
+                      <a:fillRect/>
+                    </a:stretch>
+                  </pic:blipFill>
+                  <pic:spPr bwMode="auto">
+                    <a:xfrm>
+                      <a:off x="0" y="0"/>
+                      <a:ext cx="3692426" cy="2307665"/>
+                    </a:xfrm>
+                    <a:prstGeom prst="rect">
+                      <a:avLst/>
+                    </a:prstGeom>
+                    <a:noFill/>
+                    <a:ln>
+                      <a:noFill/>
+                    </a:ln>
+                  </pic:spPr>
+                </pic:pic>
+              </a:graphicData>
+            </a:graphic>
+          </wp:inline>
+        </w:drawing>
       </w:r>
     </w:p>
     <w:p>
@@ -3086,16 +3830,7 @@
           <w:sz w:val="24"/>
           <w:szCs w:val="20"/>
         </w:rPr>
-        <w:t xml:space="preserve">This experiment was effective in showing a vision-based system of deformation measurement which involves tracking of markers and image processing. Video frames were used to track marker displacement and used to determine displacement and strain. </w:t>
-      </w:r>
-      <w:r>
-        <w:rPr>
-          <w:rFonts w:ascii="Times New Roman" w:hAnsi="Times New Roman" w:cs="Times New Roman"/>
-          <w:sz w:val="24"/>
-          <w:szCs w:val="20"/>
-        </w:rPr>
-        <w:lastRenderedPageBreak/>
-        <w:t>The balloon membrane was visibly deformed during the process of inflation and deflation thus it could be used to measure it accurately.</w:t>
+        <w:t>This experiment was effective in showing a vision-based system of deformation measurement which involves tracking of markers and image processing. Video frames were used to track marker displacement and used to determine displacement and strain. The balloon membrane was visibly deformed during the process of inflation and deflation thus it could be used to measure it accurately.</w:t>
       </w:r>
     </w:p>
     <w:p>
@@ -3467,7 +4202,7 @@
           <w:lang w:val="en-US"/>
         </w:rPr>
       </w:pPr>
-      <w:hyperlink r:id="rId5" w:history="1">
+      <w:hyperlink r:id="rId14" w:history="1">
         <w:r>
           <w:rPr>
             <w:rStyle w:val="Hyperlink"/>
@@ -3527,7 +4262,7 @@
           <w:lang w:val="en-US"/>
         </w:rPr>
       </w:pPr>
-      <w:hyperlink r:id="rId6" w:history="1">
+      <w:hyperlink r:id="rId15" w:history="1">
         <w:r>
           <w:rPr>
             <w:rStyle w:val="Hyperlink"/>
@@ -3896,7 +4631,7 @@
   <w:abstractNum w:abstractNumId="3" w15:restartNumberingAfterBreak="0">
     <w:nsid w:val="30305166"/>
     <w:multiLevelType w:val="hybridMultilevel"/>
-    <w:tmpl w:val="118CAB48"/>
+    <w:tmpl w:val="4E0C7240"/>
     <w:lvl w:ilvl="0" w:tplc="40090001">
       <w:start w:val="1"/>
       <w:numFmt w:val="bullet"/>
@@ -3933,7 +4668,7 @@
         <w:rFonts w:ascii="Wingdings" w:hAnsi="Wingdings" w:hint="default"/>
       </w:rPr>
     </w:lvl>
-    <w:lvl w:ilvl="3" w:tplc="40090001" w:tentative="1">
+    <w:lvl w:ilvl="3" w:tplc="40090001">
       <w:start w:val="1"/>
       <w:numFmt w:val="bullet"/>
       <w:lvlText w:val=""/>
@@ -4538,6 +5273,119 @@
     </w:lvl>
   </w:abstractNum>
   <w:abstractNum w:abstractNumId="9" w15:restartNumberingAfterBreak="0">
+    <w:nsid w:val="4F57098C"/>
+    <w:multiLevelType w:val="hybridMultilevel"/>
+    <w:tmpl w:val="D0280678"/>
+    <w:lvl w:ilvl="0" w:tplc="40090001">
+      <w:start w:val="1"/>
+      <w:numFmt w:val="bullet"/>
+      <w:lvlText w:val=""/>
+      <w:lvlJc w:val="left"/>
+      <w:pPr>
+        <w:ind w:left="1080" w:hanging="360"/>
+      </w:pPr>
+      <w:rPr>
+        <w:rFonts w:ascii="Symbol" w:hAnsi="Symbol" w:hint="default"/>
+      </w:rPr>
+    </w:lvl>
+    <w:lvl w:ilvl="1" w:tplc="40090003" w:tentative="1">
+      <w:start w:val="1"/>
+      <w:numFmt w:val="bullet"/>
+      <w:lvlText w:val="o"/>
+      <w:lvlJc w:val="left"/>
+      <w:pPr>
+        <w:ind w:left="1800" w:hanging="360"/>
+      </w:pPr>
+      <w:rPr>
+        <w:rFonts w:ascii="Courier New" w:hAnsi="Courier New" w:cs="Courier New" w:hint="default"/>
+      </w:rPr>
+    </w:lvl>
+    <w:lvl w:ilvl="2" w:tplc="40090005" w:tentative="1">
+      <w:start w:val="1"/>
+      <w:numFmt w:val="bullet"/>
+      <w:lvlText w:val=""/>
+      <w:lvlJc w:val="left"/>
+      <w:pPr>
+        <w:ind w:left="2520" w:hanging="360"/>
+      </w:pPr>
+      <w:rPr>
+        <w:rFonts w:ascii="Wingdings" w:hAnsi="Wingdings" w:hint="default"/>
+      </w:rPr>
+    </w:lvl>
+    <w:lvl w:ilvl="3" w:tplc="40090001" w:tentative="1">
+      <w:start w:val="1"/>
+      <w:numFmt w:val="bullet"/>
+      <w:lvlText w:val=""/>
+      <w:lvlJc w:val="left"/>
+      <w:pPr>
+        <w:ind w:left="3240" w:hanging="360"/>
+      </w:pPr>
+      <w:rPr>
+        <w:rFonts w:ascii="Symbol" w:hAnsi="Symbol" w:hint="default"/>
+      </w:rPr>
+    </w:lvl>
+    <w:lvl w:ilvl="4" w:tplc="40090003" w:tentative="1">
+      <w:start w:val="1"/>
+      <w:numFmt w:val="bullet"/>
+      <w:lvlText w:val="o"/>
+      <w:lvlJc w:val="left"/>
+      <w:pPr>
+        <w:ind w:left="3960" w:hanging="360"/>
+      </w:pPr>
+      <w:rPr>
+        <w:rFonts w:ascii="Courier New" w:hAnsi="Courier New" w:cs="Courier New" w:hint="default"/>
+      </w:rPr>
+    </w:lvl>
+    <w:lvl w:ilvl="5" w:tplc="40090005" w:tentative="1">
+      <w:start w:val="1"/>
+      <w:numFmt w:val="bullet"/>
+      <w:lvlText w:val=""/>
+      <w:lvlJc w:val="left"/>
+      <w:pPr>
+        <w:ind w:left="4680" w:hanging="360"/>
+      </w:pPr>
+      <w:rPr>
+        <w:rFonts w:ascii="Wingdings" w:hAnsi="Wingdings" w:hint="default"/>
+      </w:rPr>
+    </w:lvl>
+    <w:lvl w:ilvl="6" w:tplc="40090001" w:tentative="1">
+      <w:start w:val="1"/>
+      <w:numFmt w:val="bullet"/>
+      <w:lvlText w:val=""/>
+      <w:lvlJc w:val="left"/>
+      <w:pPr>
+        <w:ind w:left="5400" w:hanging="360"/>
+      </w:pPr>
+      <w:rPr>
+        <w:rFonts w:ascii="Symbol" w:hAnsi="Symbol" w:hint="default"/>
+      </w:rPr>
+    </w:lvl>
+    <w:lvl w:ilvl="7" w:tplc="40090003" w:tentative="1">
+      <w:start w:val="1"/>
+      <w:numFmt w:val="bullet"/>
+      <w:lvlText w:val="o"/>
+      <w:lvlJc w:val="left"/>
+      <w:pPr>
+        <w:ind w:left="6120" w:hanging="360"/>
+      </w:pPr>
+      <w:rPr>
+        <w:rFonts w:ascii="Courier New" w:hAnsi="Courier New" w:cs="Courier New" w:hint="default"/>
+      </w:rPr>
+    </w:lvl>
+    <w:lvl w:ilvl="8" w:tplc="40090005" w:tentative="1">
+      <w:start w:val="1"/>
+      <w:numFmt w:val="bullet"/>
+      <w:lvlText w:val=""/>
+      <w:lvlJc w:val="left"/>
+      <w:pPr>
+        <w:ind w:left="6840" w:hanging="360"/>
+      </w:pPr>
+      <w:rPr>
+        <w:rFonts w:ascii="Wingdings" w:hAnsi="Wingdings" w:hint="default"/>
+      </w:rPr>
+    </w:lvl>
+  </w:abstractNum>
+  <w:abstractNum w:abstractNumId="10" w15:restartNumberingAfterBreak="0">
     <w:nsid w:val="600030A3"/>
     <w:multiLevelType w:val="multilevel"/>
     <w:tmpl w:val="12688746"/>
@@ -4633,7 +5481,7 @@
       </w:pPr>
     </w:lvl>
   </w:abstractNum>
-  <w:abstractNum w:abstractNumId="10" w15:restartNumberingAfterBreak="0">
+  <w:abstractNum w:abstractNumId="11" w15:restartNumberingAfterBreak="0">
     <w:nsid w:val="62733384"/>
     <w:multiLevelType w:val="hybridMultilevel"/>
     <w:tmpl w:val="67525142"/>
@@ -4745,7 +5593,7 @@
       </w:rPr>
     </w:lvl>
   </w:abstractNum>
-  <w:abstractNum w:abstractNumId="11" w15:restartNumberingAfterBreak="0">
+  <w:abstractNum w:abstractNumId="12" w15:restartNumberingAfterBreak="0">
     <w:nsid w:val="637F587E"/>
     <w:multiLevelType w:val="multilevel"/>
     <w:tmpl w:val="F31C3BDA"/>
@@ -4838,7 +5686,7 @@
       </w:pPr>
     </w:lvl>
   </w:abstractNum>
-  <w:abstractNum w:abstractNumId="12" w15:restartNumberingAfterBreak="0">
+  <w:abstractNum w:abstractNumId="13" w15:restartNumberingAfterBreak="0">
     <w:nsid w:val="70EC5CAF"/>
     <w:multiLevelType w:val="multilevel"/>
     <w:tmpl w:val="F31C3BDA"/>
@@ -4931,7 +5779,7 @@
       </w:pPr>
     </w:lvl>
   </w:abstractNum>
-  <w:abstractNum w:abstractNumId="13" w15:restartNumberingAfterBreak="0">
+  <w:abstractNum w:abstractNumId="14" w15:restartNumberingAfterBreak="0">
     <w:nsid w:val="723C29F7"/>
     <w:multiLevelType w:val="hybridMultilevel"/>
     <w:tmpl w:val="13340C1A"/>
@@ -5021,7 +5869,7 @@
     </w:lvl>
   </w:abstractNum>
   <w:num w:numId="1" w16cid:durableId="1668827440">
-    <w:abstractNumId w:val="13"/>
+    <w:abstractNumId w:val="14"/>
   </w:num>
   <w:num w:numId="2" w16cid:durableId="341199044">
     <w:abstractNumId w:val="7"/>
@@ -5033,10 +5881,10 @@
     <w:abstractNumId w:val="6"/>
   </w:num>
   <w:num w:numId="5" w16cid:durableId="610092079">
-    <w:abstractNumId w:val="11"/>
+    <w:abstractNumId w:val="12"/>
   </w:num>
   <w:num w:numId="6" w16cid:durableId="1486817239">
-    <w:abstractNumId w:val="12"/>
+    <w:abstractNumId w:val="13"/>
   </w:num>
   <w:num w:numId="7" w16cid:durableId="621768558">
     <w:abstractNumId w:val="4"/>
@@ -5057,10 +5905,13 @@
     <w:abstractNumId w:val="3"/>
   </w:num>
   <w:num w:numId="13" w16cid:durableId="236667793">
-    <w:abstractNumId w:val="9"/>
+    <w:abstractNumId w:val="10"/>
   </w:num>
   <w:num w:numId="14" w16cid:durableId="48119476">
-    <w:abstractNumId w:val="10"/>
+    <w:abstractNumId w:val="11"/>
+  </w:num>
+  <w:num w:numId="15" w16cid:durableId="1016082226">
+    <w:abstractNumId w:val="9"/>
   </w:num>
 </w:numbering>
 </file>
@@ -5512,7 +6363,6 @@
   <w:style w:type="character" w:default="1" w:styleId="DefaultParagraphFont">
     <w:name w:val="Default Paragraph Font"/>
     <w:uiPriority w:val="1"/>
-    <w:semiHidden/>
     <w:unhideWhenUsed/>
   </w:style>
   <w:style w:type="table" w:default="1" w:styleId="TableNormal">

</xml_diff>